<commit_message>
updated Puzzle.docx to closer adhere to our final project
</commit_message>
<xml_diff>
--- a/Puzzle.docx
+++ b/Puzzle.docx
@@ -4,8 +4,11 @@
   <w:body>
     <w:p>
       <w:r>
+        <w:rPr>
+          <w:noProof/>
+        </w:rPr>
         <w:pict w14:anchorId="3D38F194">
-          <v:rect id="_x0000_i1025" style="width:0;height:1.5pt" o:hralign="center" o:hrstd="t" o:hr="t" fillcolor="gray" stroked="f"/>
+          <v:rect id="_x0000_i1026" alt="" style="width:468pt;height:.05pt;mso-width-percent:0;mso-height-percent:0;mso-width-percent:0;mso-height-percent:0" o:hralign="center" o:hrstd="t" o:hr="t" fillcolor="gray" stroked="f"/>
         </w:pict>
       </w:r>
     </w:p>
@@ -312,8 +315,9 @@
           <w:szCs w:val="36"/>
           <w:lang w:val="en-US"/>
         </w:rPr>
-        <w:t xml:space="preserve"> Sofie Muska, Stuart Bridges, and Benjamin Woods</w:t>
-      </w:r>
+        <w:t xml:space="preserve"> Sofie </w:t>
+      </w:r>
+      <w:proofErr w:type="spellStart"/>
       <w:r>
         <w:rPr>
           <w:b/>
@@ -321,48 +325,49 @@
           <w:szCs w:val="36"/>
           <w:lang w:val="en-US"/>
         </w:rPr>
-        <w:t>&gt;</w:t>
-      </w:r>
-    </w:p>
-    <w:p>
-      <w:pPr>
-        <w:jc w:val="center"/>
+        <w:t>Muska</w:t>
+      </w:r>
+      <w:proofErr w:type="spellEnd"/>
+      <w:r>
         <w:rPr>
           <w:b/>
           <w:sz w:val="36"/>
           <w:szCs w:val="36"/>
           <w:lang w:val="en-US"/>
         </w:rPr>
-      </w:pPr>
-    </w:p>
-    <w:p>
-      <w:pPr>
-        <w:jc w:val="center"/>
+        <w:t>, Stuart Bridges, and Benjamin Woods</w:t>
+      </w:r>
+      <w:r>
         <w:rPr>
           <w:b/>
           <w:sz w:val="36"/>
           <w:szCs w:val="36"/>
           <w:lang w:val="en-US"/>
         </w:rPr>
-      </w:pPr>
-      <w:r>
+        <w:t>&gt;</w:t>
+      </w:r>
+    </w:p>
+    <w:p>
+      <w:pPr>
+        <w:jc w:val="center"/>
         <w:rPr>
           <w:b/>
           <w:sz w:val="36"/>
           <w:szCs w:val="36"/>
           <w:lang w:val="en-US"/>
         </w:rPr>
-        <w:t>&lt;</w:t>
-      </w:r>
-      <w:r>
-        <w:rPr>
-          <w:b/>
-          <w:bCs/>
+      </w:pPr>
+    </w:p>
+    <w:p>
+      <w:pPr>
+        <w:jc w:val="center"/>
+        <w:rPr>
+          <w:b/>
           <w:sz w:val="36"/>
           <w:szCs w:val="36"/>
-        </w:rPr>
-        <w:t>We have abided by the UNCG Academic Integrity Policy on this assignment.</w:t>
-      </w:r>
+          <w:lang w:val="en-US"/>
+        </w:rPr>
+      </w:pPr>
       <w:r>
         <w:rPr>
           <w:b/>
@@ -370,35 +375,32 @@
           <w:szCs w:val="36"/>
           <w:lang w:val="en-US"/>
         </w:rPr>
-        <w:t>&gt;</w:t>
-      </w:r>
-    </w:p>
-    <w:p>
-      <w:pPr>
-        <w:jc w:val="center"/>
-        <w:rPr>
-          <w:b/>
+        <w:t>&lt;</w:t>
+      </w:r>
+      <w:r>
+        <w:rPr>
+          <w:b/>
+          <w:bCs/>
           <w:sz w:val="36"/>
           <w:szCs w:val="36"/>
           <w:lang w:val="en-US"/>
         </w:rPr>
-      </w:pPr>
-    </w:p>
-    <w:p>
-      <w:pPr>
+        <w:t>We have abided by the UNCG Academic Integrity Policy on this assignment.</w:t>
+      </w:r>
+      <w:r>
         <w:rPr>
           <w:b/>
           <w:sz w:val="36"/>
           <w:szCs w:val="36"/>
           <w:lang w:val="en-US"/>
         </w:rPr>
-      </w:pPr>
+        <w:t>&gt;</w:t>
+      </w:r>
     </w:p>
     <w:p>
       <w:pPr>
         <w:jc w:val="center"/>
         <w:rPr>
-          <w:rStyle w:val="Emphasis"/>
           <w:b/>
           <w:sz w:val="36"/>
           <w:szCs w:val="36"/>
@@ -408,9 +410,22 @@
     </w:p>
     <w:p>
       <w:pPr>
+        <w:rPr>
+          <w:b/>
+          <w:sz w:val="36"/>
+          <w:szCs w:val="36"/>
+          <w:lang w:val="en-US"/>
+        </w:rPr>
+      </w:pPr>
+    </w:p>
+    <w:p>
+      <w:pPr>
         <w:jc w:val="center"/>
         <w:rPr>
           <w:rStyle w:val="Emphasis"/>
+          <w:b/>
+          <w:sz w:val="36"/>
+          <w:szCs w:val="36"/>
           <w:lang w:val="en-US"/>
         </w:rPr>
       </w:pPr>
@@ -419,15 +434,25 @@
       <w:pPr>
         <w:jc w:val="center"/>
         <w:rPr>
-          <w:lang w:val="en-US"/>
-        </w:rPr>
-      </w:pPr>
-      <w:r>
-        <w:rPr>
+          <w:rStyle w:val="Emphasis"/>
+          <w:lang w:val="en-US"/>
+        </w:rPr>
+      </w:pPr>
+    </w:p>
+    <w:p>
+      <w:pPr>
+        <w:jc w:val="center"/>
+        <w:rPr>
+          <w:lang w:val="en-US"/>
+        </w:rPr>
+      </w:pPr>
+      <w:r>
+        <w:rPr>
+          <w:noProof/>
           <w:lang w:val="en-US"/>
         </w:rPr>
         <w:pict w14:anchorId="4C988E89">
-          <v:rect id="_x0000_i1026" style="width:0;height:1.5pt" o:hralign="center" o:hrstd="t" o:hr="t" fillcolor="gray" stroked="f"/>
+          <v:rect id="_x0000_i1025" alt="" style="width:468pt;height:.05pt;mso-width-percent:0;mso-height-percent:0;mso-width-percent:0;mso-height-percent:0" o:hralign="center" o:hrstd="t" o:hr="t" fillcolor="gray" stroked="f"/>
         </w:pict>
       </w:r>
     </w:p>
@@ -1790,28 +1815,53 @@
           <w:rFonts w:eastAsiaTheme="minorEastAsia"/>
           <w:lang w:val="en-US"/>
         </w:rPr>
-        <w:t>Stuart Bridges, Sofie Muska)</w:t>
-      </w:r>
+        <w:t xml:space="preserve">Stuart Bridges, Sofie </w:t>
+      </w:r>
+      <w:proofErr w:type="spellStart"/>
+      <w:proofErr w:type="gramStart"/>
       <w:r>
         <w:rPr>
           <w:rFonts w:eastAsiaTheme="minorEastAsia"/>
           <w:lang w:val="en-US"/>
         </w:rPr>
-        <w:t>…………………………………………………13</w:t>
-      </w:r>
-    </w:p>
-    <w:p>
-      <w:pPr>
+        <w:t>Muska</w:t>
+      </w:r>
+      <w:proofErr w:type="spellEnd"/>
+      <w:r>
         <w:rPr>
           <w:rFonts w:eastAsiaTheme="minorEastAsia"/>
           <w:lang w:val="en-US"/>
         </w:rPr>
-      </w:pPr>
+        <w:t>)</w:t>
+      </w:r>
       <w:r>
         <w:rPr>
           <w:rFonts w:eastAsiaTheme="minorEastAsia"/>
           <w:lang w:val="en-US"/>
         </w:rPr>
+        <w:t>…</w:t>
+      </w:r>
+      <w:proofErr w:type="gramEnd"/>
+      <w:r>
+        <w:rPr>
+          <w:rFonts w:eastAsiaTheme="minorEastAsia"/>
+          <w:lang w:val="en-US"/>
+        </w:rPr>
+        <w:t>………………………………………………13</w:t>
+      </w:r>
+    </w:p>
+    <w:p>
+      <w:pPr>
+        <w:rPr>
+          <w:rFonts w:eastAsiaTheme="minorEastAsia"/>
+          <w:lang w:val="en-US"/>
+        </w:rPr>
+      </w:pPr>
+      <w:r>
+        <w:rPr>
+          <w:rFonts w:eastAsiaTheme="minorEastAsia"/>
+          <w:lang w:val="en-US"/>
+        </w:rPr>
         <w:t xml:space="preserve">    </w:t>
       </w:r>
       <w:r>
@@ -1847,13 +1897,22 @@
           <w:rFonts w:eastAsiaTheme="minorEastAsia"/>
           <w:lang w:val="en-US"/>
         </w:rPr>
-        <w:t>Sofie Muska</w:t>
-      </w:r>
+        <w:t xml:space="preserve">Sofie </w:t>
+      </w:r>
+      <w:proofErr w:type="spellStart"/>
       <w:r>
         <w:rPr>
           <w:rFonts w:eastAsiaTheme="minorEastAsia"/>
           <w:lang w:val="en-US"/>
         </w:rPr>
+        <w:t>Muska</w:t>
+      </w:r>
+      <w:proofErr w:type="spellEnd"/>
+      <w:r>
+        <w:rPr>
+          <w:rFonts w:eastAsiaTheme="minorEastAsia"/>
+          <w:lang w:val="en-US"/>
+        </w:rPr>
         <w:t xml:space="preserve">, </w:t>
       </w:r>
       <w:r>
@@ -1891,6 +1950,7 @@
         </w:rPr>
         <w:t xml:space="preserve"> </w:t>
       </w:r>
+      <w:proofErr w:type="gramStart"/>
       <w:r>
         <w:rPr>
           <w:rFonts w:eastAsiaTheme="minorEastAsia"/>
@@ -1903,21 +1963,29 @@
           <w:rFonts w:eastAsiaTheme="minorEastAsia"/>
           <w:lang w:val="en-US"/>
         </w:rPr>
-        <w:t>…………………………………….14</w:t>
-      </w:r>
-    </w:p>
-    <w:p>
-      <w:pPr>
+        <w:t>…</w:t>
+      </w:r>
+      <w:proofErr w:type="gramEnd"/>
+      <w:r>
         <w:rPr>
           <w:rFonts w:eastAsiaTheme="minorEastAsia"/>
           <w:lang w:val="en-US"/>
         </w:rPr>
-      </w:pPr>
-      <w:r>
+        <w:t>………………………………….14</w:t>
+      </w:r>
+    </w:p>
+    <w:p>
+      <w:pPr>
         <w:rPr>
           <w:rFonts w:eastAsiaTheme="minorEastAsia"/>
           <w:lang w:val="en-US"/>
         </w:rPr>
+      </w:pPr>
+      <w:r>
+        <w:rPr>
+          <w:rFonts w:eastAsiaTheme="minorEastAsia"/>
+          <w:lang w:val="en-US"/>
+        </w:rPr>
         <w:t xml:space="preserve">    </w:t>
       </w:r>
       <w:r>
@@ -1946,14 +2014,30 @@
           <w:rFonts w:eastAsiaTheme="minorEastAsia"/>
           <w:lang w:val="en-US"/>
         </w:rPr>
-        <w:t xml:space="preserve"> (Benjamin Woods)</w:t>
-      </w:r>
+        <w:t xml:space="preserve"> (Benjamin </w:t>
+      </w:r>
+      <w:proofErr w:type="gramStart"/>
       <w:r>
         <w:rPr>
           <w:rFonts w:eastAsiaTheme="minorEastAsia"/>
           <w:lang w:val="en-US"/>
         </w:rPr>
-        <w:t>………………………………………………………………………….19</w:t>
+        <w:t>Woods)</w:t>
+      </w:r>
+      <w:r>
+        <w:rPr>
+          <w:rFonts w:eastAsiaTheme="minorEastAsia"/>
+          <w:lang w:val="en-US"/>
+        </w:rPr>
+        <w:t>…</w:t>
+      </w:r>
+      <w:proofErr w:type="gramEnd"/>
+      <w:r>
+        <w:rPr>
+          <w:rFonts w:eastAsiaTheme="minorEastAsia"/>
+          <w:lang w:val="en-US"/>
+        </w:rPr>
+        <w:t>……………………………………………………………………….19</w:t>
       </w:r>
     </w:p>
     <w:p>
@@ -2343,7 +2427,23 @@
           <w:bCs/>
           <w:lang w:val="en-US"/>
         </w:rPr>
-        <w:t xml:space="preserve"> the different types of climber, </w:t>
+        <w:t xml:space="preserve"> the different types of </w:t>
+      </w:r>
+      <w:proofErr w:type="gramStart"/>
+      <w:r>
+        <w:rPr>
+          <w:bCs/>
+          <w:lang w:val="en-US"/>
+        </w:rPr>
+        <w:t>climber</w:t>
+      </w:r>
+      <w:proofErr w:type="gramEnd"/>
+      <w:r>
+        <w:rPr>
+          <w:bCs/>
+          <w:lang w:val="en-US"/>
+        </w:rPr>
+        <w:t xml:space="preserve">, </w:t>
       </w:r>
       <w:r>
         <w:rPr>
@@ -3166,6 +3266,7 @@
               <w:rPr>
                 <w:color w:val="202124"/>
                 <w:shd w:val="clear" w:color="auto" w:fill="FFFFFF"/>
+                <w:lang w:val="en-US"/>
               </w:rPr>
               <w:t>efers to the four basic operations a software application should be able to perform – </w:t>
             </w:r>
@@ -3175,6 +3276,7 @@
                 <w:bCs/>
                 <w:color w:val="202124"/>
                 <w:shd w:val="clear" w:color="auto" w:fill="FFFFFF"/>
+                <w:lang w:val="en-US"/>
               </w:rPr>
               <w:t>Create, Read, Update, and Delete</w:t>
             </w:r>
@@ -3182,6 +3284,7 @@
               <w:rPr>
                 <w:color w:val="202124"/>
                 <w:shd w:val="clear" w:color="auto" w:fill="FFFFFF"/>
+                <w:lang w:val="en-US"/>
               </w:rPr>
               <w:t>. In such apps, users must be able to create data, have access to the data in the UI by reading the data, update or edit the data, and delete the data.</w:t>
             </w:r>
@@ -3229,15 +3332,27 @@
               <w:rPr>
                 <w:color w:val="161616"/>
                 <w:shd w:val="clear" w:color="auto" w:fill="FFFFFF"/>
+                <w:lang w:val="en-US"/>
               </w:rPr>
-              <w:t>Java</w:t>
+              <w:t xml:space="preserve">Java database connectivity (JDBC) is the </w:t>
             </w:r>
+            <w:proofErr w:type="spellStart"/>
             <w:r>
               <w:rPr>
                 <w:color w:val="161616"/>
                 <w:shd w:val="clear" w:color="auto" w:fill="FFFFFF"/>
+                <w:lang w:val="en-US"/>
               </w:rPr>
-              <w:t xml:space="preserve"> database connectivity (JDBC) is the JavaSoft specification of a standard application programming interface (API) that allows Java programs to access database management systems.</w:t>
+              <w:t>JavaSoft</w:t>
+            </w:r>
+            <w:proofErr w:type="spellEnd"/>
+            <w:r>
+              <w:rPr>
+                <w:color w:val="161616"/>
+                <w:shd w:val="clear" w:color="auto" w:fill="FFFFFF"/>
+                <w:lang w:val="en-US"/>
+              </w:rPr>
+              <w:t xml:space="preserve"> specification of a standard application programming interface (API) that allows Java programs to access database management systems.</w:t>
             </w:r>
           </w:p>
         </w:tc>
@@ -3408,6 +3523,7 @@
             <w:r>
               <w:rPr>
                 <w:color w:val="333333"/>
+                <w:lang w:val="en-US"/>
               </w:rPr>
               <w:t>Spring Security is a powerful and highly customizable authentication and access-control framework. It is the de-facto standard for securing Spring-based applications.</w:t>
             </w:r>
@@ -3429,12 +3545,14 @@
                 <w:lang w:val="en-US"/>
               </w:rPr>
             </w:pPr>
+            <w:proofErr w:type="spellStart"/>
             <w:r>
               <w:rPr>
                 <w:lang w:val="en-US"/>
               </w:rPr>
               <w:t>Thymeleaf</w:t>
             </w:r>
+            <w:proofErr w:type="spellEnd"/>
           </w:p>
         </w:tc>
         <w:tc>
@@ -3451,12 +3569,21 @@
                 <w:lang w:val="en-US"/>
               </w:rPr>
             </w:pPr>
+            <w:proofErr w:type="spellStart"/>
             <w:r>
               <w:rPr>
                 <w:color w:val="333333"/>
                 <w:lang w:val="en-US"/>
               </w:rPr>
-              <w:t xml:space="preserve">Thymeleaf is modern server-side Java template engine for both web and standalone environments.  </w:t>
+              <w:t>Thymeleaf</w:t>
+            </w:r>
+            <w:proofErr w:type="spellEnd"/>
+            <w:r>
+              <w:rPr>
+                <w:color w:val="333333"/>
+                <w:lang w:val="en-US"/>
+              </w:rPr>
+              <w:t xml:space="preserve"> is modern server-side Java template engine for both web and standalone environments.  </w:t>
             </w:r>
           </w:p>
         </w:tc>
@@ -3501,6 +3628,7 @@
             <w:r>
               <w:rPr>
                 <w:color w:val="333333"/>
+                <w:lang w:val="en-US"/>
               </w:rPr>
               <w:t>Spring Data JPA, part of the larger Spring Data family, makes it easy to easily implement JPA based repositories. This module deals with enhanced support for JPA based data access layers. It makes it easier to build Spring-powered applications that use data access technologies.</w:t>
             </w:r>
@@ -3540,12 +3668,14 @@
               <w:ind w:left="360"/>
               <w:rPr>
                 <w:color w:val="333333"/>
+                <w:lang w:val="en-US"/>
               </w:rPr>
             </w:pPr>
             <w:r>
               <w:rPr>
                 <w:color w:val="000000"/>
                 <w:shd w:val="clear" w:color="auto" w:fill="FFFFFF"/>
+                <w:lang w:val="en-US"/>
               </w:rPr>
               <w:t>ORM stands for </w:t>
             </w:r>
@@ -3555,6 +3685,7 @@
                 <w:bCs/>
                 <w:color w:val="000000"/>
                 <w:shd w:val="clear" w:color="auto" w:fill="FFFFFF"/>
+                <w:lang w:val="en-US"/>
               </w:rPr>
               <w:t>O</w:t>
             </w:r>
@@ -3562,6 +3693,7 @@
               <w:rPr>
                 <w:color w:val="000000"/>
                 <w:shd w:val="clear" w:color="auto" w:fill="FFFFFF"/>
+                <w:lang w:val="en-US"/>
               </w:rPr>
               <w:t>bject-</w:t>
             </w:r>
@@ -3571,6 +3703,7 @@
                 <w:bCs/>
                 <w:color w:val="000000"/>
                 <w:shd w:val="clear" w:color="auto" w:fill="FFFFFF"/>
+                <w:lang w:val="en-US"/>
               </w:rPr>
               <w:t>R</w:t>
             </w:r>
@@ -3578,6 +3711,7 @@
               <w:rPr>
                 <w:color w:val="000000"/>
                 <w:shd w:val="clear" w:color="auto" w:fill="FFFFFF"/>
+                <w:lang w:val="en-US"/>
               </w:rPr>
               <w:t>elational </w:t>
             </w:r>
@@ -3587,6 +3721,7 @@
                 <w:bCs/>
                 <w:color w:val="000000"/>
                 <w:shd w:val="clear" w:color="auto" w:fill="FFFFFF"/>
+                <w:lang w:val="en-US"/>
               </w:rPr>
               <w:t>M</w:t>
             </w:r>
@@ -3594,6 +3729,7 @@
               <w:rPr>
                 <w:color w:val="000000"/>
                 <w:shd w:val="clear" w:color="auto" w:fill="FFFFFF"/>
+                <w:lang w:val="en-US"/>
               </w:rPr>
               <w:t xml:space="preserve">apping (ORM) </w:t>
             </w:r>
@@ -3609,8 +3745,27 @@
               <w:rPr>
                 <w:color w:val="000000"/>
                 <w:shd w:val="clear" w:color="auto" w:fill="FFFFFF"/>
+                <w:lang w:val="en-US"/>
               </w:rPr>
-              <w:t>is a programming technique for converting data between relational databases and object oriented programming languages such as Java, C#, etc.</w:t>
+              <w:t xml:space="preserve">is a programming technique for converting data between relational databases and </w:t>
+            </w:r>
+            <w:proofErr w:type="gramStart"/>
+            <w:r>
+              <w:rPr>
+                <w:color w:val="000000"/>
+                <w:shd w:val="clear" w:color="auto" w:fill="FFFFFF"/>
+                <w:lang w:val="en-US"/>
+              </w:rPr>
+              <w:t>object oriented</w:t>
+            </w:r>
+            <w:proofErr w:type="gramEnd"/>
+            <w:r>
+              <w:rPr>
+                <w:color w:val="000000"/>
+                <w:shd w:val="clear" w:color="auto" w:fill="FFFFFF"/>
+                <w:lang w:val="en-US"/>
+              </w:rPr>
+              <w:t xml:space="preserve"> programming languages such as Java, C#, etc.</w:t>
             </w:r>
           </w:p>
         </w:tc>
@@ -3656,7 +3811,23 @@
                 <w:color w:val="333333"/>
                 <w:lang w:val="en-US"/>
               </w:rPr>
-              <w:t xml:space="preserve">Java Object-relational Mapper(ORM)  software used for converting data between relational databases and object oriented programming </w:t>
+              <w:t xml:space="preserve">Java Object-relational </w:t>
+            </w:r>
+            <w:proofErr w:type="gramStart"/>
+            <w:r>
+              <w:rPr>
+                <w:color w:val="333333"/>
+                <w:lang w:val="en-US"/>
+              </w:rPr>
+              <w:t>Mapper(</w:t>
+            </w:r>
+            <w:proofErr w:type="gramEnd"/>
+            <w:r>
+              <w:rPr>
+                <w:color w:val="333333"/>
+                <w:lang w:val="en-US"/>
+              </w:rPr>
+              <w:t xml:space="preserve">ORM)  software used for converting data between relational databases and object oriented programming </w:t>
             </w:r>
             <w:r>
               <w:rPr>
@@ -4513,49 +4684,14 @@
           <w:bCs/>
           <w:lang w:val="en-US"/>
         </w:rPr>
-        <w:t>, which they can</w:t>
-      </w:r>
-      <w:r>
-        <w:rPr>
-          <w:bCs/>
-          <w:lang w:val="en-US"/>
-        </w:rPr>
-        <w:t xml:space="preserve"> </w:t>
-      </w:r>
-      <w:r>
-        <w:rPr>
-          <w:bCs/>
-          <w:lang w:val="en-US"/>
-        </w:rPr>
-        <w:t>share with their subscribers</w:t>
-      </w:r>
-      <w:r>
-        <w:rPr>
-          <w:bCs/>
-          <w:lang w:val="en-US"/>
-        </w:rPr>
-        <w:t xml:space="preserve">, and to update their subscribers on </w:t>
-      </w:r>
-      <w:r>
-        <w:rPr>
-          <w:bCs/>
-          <w:lang w:val="en-US"/>
-        </w:rPr>
-        <w:t>any</w:t>
-      </w:r>
-      <w:r>
-        <w:rPr>
-          <w:bCs/>
-          <w:lang w:val="en-US"/>
-        </w:rPr>
-        <w:t xml:space="preserve"> events taking place at the gym</w:t>
-      </w:r>
-      <w:r>
-        <w:rPr>
-          <w:bCs/>
-          <w:lang w:val="en-US"/>
-        </w:rPr>
-        <w:t>. For administrators</w:t>
+        <w:t xml:space="preserve">. They can also create events with a title and information. </w:t>
+      </w:r>
+      <w:r>
+        <w:rPr>
+          <w:bCs/>
+          <w:lang w:val="en-US"/>
+        </w:rPr>
+        <w:t>For administrators</w:t>
       </w:r>
       <w:r>
         <w:rPr>
@@ -4597,21 +4733,7 @@
           <w:bCs/>
           <w:lang w:val="en-US"/>
         </w:rPr>
-        <w:t xml:space="preserve"> and view accounts as well as </w:t>
-      </w:r>
-      <w:r>
-        <w:rPr>
-          <w:bCs/>
-          <w:lang w:val="en-US"/>
-        </w:rPr>
-        <w:t>to create</w:t>
-      </w:r>
-      <w:r>
-        <w:rPr>
-          <w:bCs/>
-          <w:lang w:val="en-US"/>
-        </w:rPr>
-        <w:t xml:space="preserve"> climbing gym accounts.</w:t>
+        <w:t xml:space="preserve"> and view accounts.</w:t>
       </w:r>
     </w:p>
     <w:p>
@@ -4996,7 +5118,7 @@
         <w:rPr>
           <w:lang w:val="en-US"/>
         </w:rPr>
-        <w:t xml:space="preserve"> climbing progress on a specific route. Progress tracking will be done either by number of falls or by time, depending on the climbing style associated with the route.</w:t>
+        <w:t xml:space="preserve"> climbing progress on a specific route. Progress tracking will be done by number of falls.</w:t>
       </w:r>
     </w:p>
     <w:p>
@@ -5047,7 +5169,6 @@
         <w:rPr>
           <w:lang w:val="en-US"/>
         </w:rPr>
-        <w:lastRenderedPageBreak/>
         <w:t>FR7: The system will allow the climber to input their number of falls or climbing time into a table and to select the date on which they attempted the route</w:t>
       </w:r>
       <w:r>
@@ -5090,6 +5211,7 @@
         <w:rPr>
           <w:lang w:val="en-US"/>
         </w:rPr>
+        <w:lastRenderedPageBreak/>
         <w:t>FR12: The system will allow the climbing gym to add climbing routes to their catalog.</w:t>
       </w:r>
     </w:p>
@@ -5754,19 +5876,145 @@
         <w:rPr>
           <w:lang w:val="en-US"/>
         </w:rPr>
-        <w:t xml:space="preserve">The “climbing gym” homepage will display a history of the gym’s announcements to </w:t>
-      </w:r>
-      <w:r>
-        <w:rPr>
-          <w:lang w:val="en-US"/>
-        </w:rPr>
-        <w:t>its subscribers</w:t>
-      </w:r>
-      <w:r>
-        <w:rPr>
-          <w:lang w:val="en-US"/>
-        </w:rPr>
-        <w:t>. It will also include an “</w:t>
+        <w:t xml:space="preserve">The “climbing gym” </w:t>
+      </w:r>
+      <w:r>
+        <w:rPr>
+          <w:lang w:val="en-US"/>
+        </w:rPr>
+        <w:t xml:space="preserve">main page will be the gym routes page. </w:t>
+      </w:r>
+      <w:r>
+        <w:rPr>
+          <w:lang w:val="en-US"/>
+        </w:rPr>
+        <w:t xml:space="preserve">Here, the climbing gym will see </w:t>
+      </w:r>
+      <w:r>
+        <w:rPr>
+          <w:lang w:val="en-US"/>
+        </w:rPr>
+        <w:t>a list of its current routes</w:t>
+      </w:r>
+      <w:r>
+        <w:rPr>
+          <w:lang w:val="en-US"/>
+        </w:rPr>
+        <w:t xml:space="preserve">. </w:t>
+      </w:r>
+      <w:r>
+        <w:rPr>
+          <w:lang w:val="en-US"/>
+        </w:rPr>
+        <w:t>Clicking on a route name will show route info, a delete button, and a modify button</w:t>
+      </w:r>
+      <w:r>
+        <w:rPr>
+          <w:lang w:val="en-US"/>
+        </w:rPr>
+        <w:t xml:space="preserve">. Above the </w:t>
+      </w:r>
+      <w:r>
+        <w:rPr>
+          <w:lang w:val="en-US"/>
+        </w:rPr>
+        <w:t>list of routes, there</w:t>
+      </w:r>
+      <w:r>
+        <w:rPr>
+          <w:lang w:val="en-US"/>
+        </w:rPr>
+        <w:t xml:space="preserve"> will be a “</w:t>
+      </w:r>
+      <w:r>
+        <w:rPr>
+          <w:lang w:val="en-US"/>
+        </w:rPr>
+        <w:t>C</w:t>
+      </w:r>
+      <w:r>
+        <w:rPr>
+          <w:lang w:val="en-US"/>
+        </w:rPr>
+        <w:t xml:space="preserve">reate </w:t>
+      </w:r>
+      <w:r>
+        <w:rPr>
+          <w:lang w:val="en-US"/>
+        </w:rPr>
+        <w:t>N</w:t>
+      </w:r>
+      <w:r>
+        <w:rPr>
+          <w:lang w:val="en-US"/>
+        </w:rPr>
+        <w:t xml:space="preserve">ew </w:t>
+      </w:r>
+      <w:r>
+        <w:rPr>
+          <w:lang w:val="en-US"/>
+        </w:rPr>
+        <w:t>R</w:t>
+      </w:r>
+      <w:r>
+        <w:rPr>
+          <w:lang w:val="en-US"/>
+        </w:rPr>
+        <w:t xml:space="preserve">oute” button, which will </w:t>
+      </w:r>
+      <w:r>
+        <w:rPr>
+          <w:lang w:val="en-US"/>
+        </w:rPr>
+        <w:t>allow the climbing gym to add a new route to their catalog</w:t>
+      </w:r>
+      <w:r>
+        <w:rPr>
+          <w:lang w:val="en-US"/>
+        </w:rPr>
+        <w:t xml:space="preserve">. The gym will be able to name the route and to add relevant information below. When </w:t>
+      </w:r>
+      <w:r>
+        <w:rPr>
+          <w:lang w:val="en-US"/>
+        </w:rPr>
+        <w:t>it is</w:t>
+      </w:r>
+      <w:r>
+        <w:rPr>
+          <w:lang w:val="en-US"/>
+        </w:rPr>
+        <w:t xml:space="preserve"> done creating the route, the gym will hit the “</w:t>
+      </w:r>
+      <w:r>
+        <w:rPr>
+          <w:lang w:val="en-US"/>
+        </w:rPr>
+        <w:t>Create</w:t>
+      </w:r>
+      <w:r>
+        <w:rPr>
+          <w:lang w:val="en-US"/>
+        </w:rPr>
+        <w:t>” button to post the new route.</w:t>
+      </w:r>
+      <w:r>
+        <w:rPr>
+          <w:lang w:val="en-US"/>
+        </w:rPr>
+        <w:t xml:space="preserve"> </w:t>
+      </w:r>
+      <w:r>
+        <w:rPr>
+          <w:lang w:val="en-US"/>
+        </w:rPr>
+        <w:t xml:space="preserve">There will also be an events tab with an </w:t>
+      </w:r>
+      <w:r>
+        <w:rPr>
+          <w:lang w:val="en-US"/>
+        </w:rPr>
+        <w:t>“</w:t>
       </w:r>
       <w:r>
         <w:rPr>
@@ -5826,115 +6074,7 @@
         <w:rPr>
           <w:lang w:val="en-US"/>
         </w:rPr>
-        <w:t xml:space="preserve">outes” tab. Here, the climbing gym will see </w:t>
-      </w:r>
-      <w:r>
-        <w:rPr>
-          <w:lang w:val="en-US"/>
-        </w:rPr>
-        <w:t>a list of its current routes</w:t>
-      </w:r>
-      <w:r>
-        <w:rPr>
-          <w:lang w:val="en-US"/>
-        </w:rPr>
-        <w:t xml:space="preserve">. </w:t>
-      </w:r>
-      <w:r>
-        <w:rPr>
-          <w:lang w:val="en-US"/>
-        </w:rPr>
-        <w:t>Clicking on a route name will show route info, a delete button, and a modify button</w:t>
-      </w:r>
-      <w:r>
-        <w:rPr>
-          <w:lang w:val="en-US"/>
-        </w:rPr>
-        <w:t xml:space="preserve">. Above the </w:t>
-      </w:r>
-      <w:r>
-        <w:rPr>
-          <w:lang w:val="en-US"/>
-        </w:rPr>
-        <w:t>list of routes, there</w:t>
-      </w:r>
-      <w:r>
-        <w:rPr>
-          <w:lang w:val="en-US"/>
-        </w:rPr>
-        <w:t xml:space="preserve"> will be a “</w:t>
-      </w:r>
-      <w:r>
-        <w:rPr>
-          <w:lang w:val="en-US"/>
-        </w:rPr>
-        <w:t>C</w:t>
-      </w:r>
-      <w:r>
-        <w:rPr>
-          <w:lang w:val="en-US"/>
-        </w:rPr>
-        <w:t xml:space="preserve">reate </w:t>
-      </w:r>
-      <w:r>
-        <w:rPr>
-          <w:lang w:val="en-US"/>
-        </w:rPr>
-        <w:t>N</w:t>
-      </w:r>
-      <w:r>
-        <w:rPr>
-          <w:lang w:val="en-US"/>
-        </w:rPr>
-        <w:t xml:space="preserve">ew </w:t>
-      </w:r>
-      <w:r>
-        <w:rPr>
-          <w:lang w:val="en-US"/>
-        </w:rPr>
-        <w:t>R</w:t>
-      </w:r>
-      <w:r>
-        <w:rPr>
-          <w:lang w:val="en-US"/>
-        </w:rPr>
-        <w:t xml:space="preserve">oute” button, which will </w:t>
-      </w:r>
-      <w:r>
-        <w:rPr>
-          <w:lang w:val="en-US"/>
-        </w:rPr>
-        <w:t>allow the climbing gym to add a new route to their catalog</w:t>
-      </w:r>
-      <w:r>
-        <w:rPr>
-          <w:lang w:val="en-US"/>
-        </w:rPr>
-        <w:t xml:space="preserve">. The gym will be able to name the route and to add relevant information below. When </w:t>
-      </w:r>
-      <w:r>
-        <w:rPr>
-          <w:lang w:val="en-US"/>
-        </w:rPr>
-        <w:t>it is</w:t>
-      </w:r>
-      <w:r>
-        <w:rPr>
-          <w:lang w:val="en-US"/>
-        </w:rPr>
-        <w:t xml:space="preserve"> done creating the route, the gym will hit the “</w:t>
-      </w:r>
-      <w:r>
-        <w:rPr>
-          <w:lang w:val="en-US"/>
-        </w:rPr>
-        <w:t>P</w:t>
-      </w:r>
-      <w:r>
-        <w:rPr>
-          <w:lang w:val="en-US"/>
-        </w:rPr>
-        <w:t>ost” button to post the new route.</w:t>
+        <w:t xml:space="preserve">outes” tab. </w:t>
       </w:r>
     </w:p>
     <w:p>
@@ -6069,98 +6209,7 @@
         <w:rPr>
           <w:lang w:val="en-US"/>
         </w:rPr>
-        <w:t xml:space="preserve"> will be able to input the relevant information. Next to the table, there will be a graph, which will automatically change as the climber updates their progress. If the first entry in the </w:t>
-      </w:r>
-      <w:r>
-        <w:rPr>
-          <w:lang w:val="en-US"/>
-        </w:rPr>
-        <w:lastRenderedPageBreak/>
-        <w:t>table has 0 listed under “</w:t>
-      </w:r>
-      <w:r>
-        <w:rPr>
-          <w:lang w:val="en-US"/>
-        </w:rPr>
-        <w:t>N</w:t>
-      </w:r>
-      <w:r>
-        <w:rPr>
-          <w:lang w:val="en-US"/>
-        </w:rPr>
-        <w:t xml:space="preserve">umber of </w:t>
-      </w:r>
-      <w:r>
-        <w:rPr>
-          <w:lang w:val="en-US"/>
-        </w:rPr>
-        <w:t>F</w:t>
-      </w:r>
-      <w:r>
-        <w:rPr>
-          <w:lang w:val="en-US"/>
-        </w:rPr>
-        <w:t>alls,” the user will be notified that they “</w:t>
-      </w:r>
-      <w:r>
-        <w:rPr>
-          <w:lang w:val="en-US"/>
-        </w:rPr>
-        <w:t>f</w:t>
-      </w:r>
-      <w:r>
-        <w:rPr>
-          <w:lang w:val="en-US"/>
-        </w:rPr>
-        <w:t xml:space="preserve">lashed” the route. In any other case, once </w:t>
-      </w:r>
-      <w:r>
-        <w:rPr>
-          <w:lang w:val="en-US"/>
-        </w:rPr>
-        <w:t>the climber</w:t>
-      </w:r>
-      <w:r>
-        <w:rPr>
-          <w:lang w:val="en-US"/>
-        </w:rPr>
-        <w:t xml:space="preserve"> inputs 0 under “</w:t>
-      </w:r>
-      <w:r>
-        <w:rPr>
-          <w:lang w:val="en-US"/>
-        </w:rPr>
-        <w:t>N</w:t>
-      </w:r>
-      <w:r>
-        <w:rPr>
-          <w:lang w:val="en-US"/>
-        </w:rPr>
-        <w:t xml:space="preserve">umber of </w:t>
-      </w:r>
-      <w:r>
-        <w:rPr>
-          <w:lang w:val="en-US"/>
-        </w:rPr>
-        <w:t>F</w:t>
-      </w:r>
-      <w:r>
-        <w:rPr>
-          <w:lang w:val="en-US"/>
-        </w:rPr>
-        <w:t>alls,” th</w:t>
-      </w:r>
-      <w:r>
-        <w:rPr>
-          <w:lang w:val="en-US"/>
-        </w:rPr>
-        <w:t>ey</w:t>
-      </w:r>
-      <w:r>
-        <w:rPr>
-          <w:lang w:val="en-US"/>
-        </w:rPr>
-        <w:t xml:space="preserve"> will be notified that they “cleaned” the route. These messages will be displayed above the graph.</w:t>
+        <w:t xml:space="preserve"> will be able to input the relevant information.</w:t>
       </w:r>
     </w:p>
     <w:p>
@@ -6222,6 +6271,7 @@
         <w:rPr>
           <w:lang w:val="en-US"/>
         </w:rPr>
+        <w:lastRenderedPageBreak/>
         <w:t xml:space="preserve">The style guides used will be IDE dictated, </w:t>
       </w:r>
       <w:r>
@@ -6234,7 +6284,35 @@
         <w:rPr>
           <w:lang w:val="en-US"/>
         </w:rPr>
-        <w:t xml:space="preserve"> the Intellij and Netbeans style guides.</w:t>
+        <w:t xml:space="preserve"> the </w:t>
+      </w:r>
+      <w:proofErr w:type="spellStart"/>
+      <w:r>
+        <w:rPr>
+          <w:lang w:val="en-US"/>
+        </w:rPr>
+        <w:t>Intellij</w:t>
+      </w:r>
+      <w:proofErr w:type="spellEnd"/>
+      <w:r>
+        <w:rPr>
+          <w:lang w:val="en-US"/>
+        </w:rPr>
+        <w:t xml:space="preserve"> and </w:t>
+      </w:r>
+      <w:proofErr w:type="spellStart"/>
+      <w:r>
+        <w:rPr>
+          <w:lang w:val="en-US"/>
+        </w:rPr>
+        <w:t>Netbeans</w:t>
+      </w:r>
+      <w:proofErr w:type="spellEnd"/>
+      <w:r>
+        <w:rPr>
+          <w:lang w:val="en-US"/>
+        </w:rPr>
+        <w:t xml:space="preserve"> style guides.</w:t>
       </w:r>
       <w:r>
         <w:rPr>
@@ -6962,7 +7040,13 @@
         <w:rPr>
           <w:lang w:val="en-US"/>
         </w:rPr>
-        <w:t>FR8</w:t>
+        <w:t>FR</w:t>
+      </w:r>
+      <w:r>
+        <w:rPr>
+          <w:lang w:val="en-US"/>
+        </w:rPr>
+        <w:t>8</w:t>
       </w:r>
       <w:r>
         <w:rPr>
@@ -6980,7 +7064,13 @@
         <w:rPr>
           <w:lang w:val="en-US"/>
         </w:rPr>
-        <w:t>A “climber” user will be able to subscribe to a climbing gym in under 2 minutes.</w:t>
+        <w:t>A “climbing gym” user will be able to add a new route to their route catalog in under 5 minutes</w:t>
+      </w:r>
+      <w:r>
+        <w:rPr>
+          <w:lang w:val="en-US"/>
+        </w:rPr>
+        <w:t>.</w:t>
       </w:r>
     </w:p>
     <w:p>
@@ -7001,7 +7091,13 @@
         <w:rPr>
           <w:lang w:val="en-US"/>
         </w:rPr>
-        <w:t>FR9</w:t>
+        <w:t>FR</w:t>
+      </w:r>
+      <w:r>
+        <w:rPr>
+          <w:lang w:val="en-US"/>
+        </w:rPr>
+        <w:t>9</w:t>
       </w:r>
       <w:r>
         <w:rPr>
@@ -7019,7 +7115,7 @@
         <w:rPr>
           <w:lang w:val="en-US"/>
         </w:rPr>
-        <w:t>A “climber” user will be able to unsubscribe from a climbing gym in under 2 minutes</w:t>
+        <w:t>A “climbing gym” user will be able to remove a route from their route catalog in under 1 minute</w:t>
       </w:r>
       <w:r>
         <w:rPr>
@@ -7040,13 +7136,13 @@
         <w:rPr>
           <w:lang w:val="en-US"/>
         </w:rPr>
-        <w:t>N</w:t>
-      </w:r>
-      <w:r>
-        <w:rPr>
-          <w:lang w:val="en-US"/>
-        </w:rPr>
-        <w:t>FR10</w:t>
+        <w:t>NFR</w:t>
+      </w:r>
+      <w:r>
+        <w:rPr>
+          <w:lang w:val="en-US"/>
+        </w:rPr>
+        <w:t>10</w:t>
       </w:r>
       <w:r>
         <w:rPr>
@@ -7064,7 +7160,7 @@
         <w:rPr>
           <w:lang w:val="en-US"/>
         </w:rPr>
-        <w:t>The local copy of a climber’s list of gym subscriptions will consume less than 20 MB of memory</w:t>
+        <w:t>The local copy of the list of user accounts will take up less than 50 MB of memory</w:t>
       </w:r>
       <w:r>
         <w:rPr>
@@ -7091,187 +7187,13 @@
         <w:rPr>
           <w:lang w:val="en-US"/>
         </w:rPr>
-        <w:t>FR11</w:t>
-      </w:r>
-      <w:r>
-        <w:rPr>
-          <w:lang w:val="en-US"/>
-        </w:rPr>
-        <w:t>(R)</w:t>
-      </w:r>
-      <w:r>
-        <w:rPr>
-          <w:lang w:val="en-US"/>
-        </w:rPr>
-        <w:t xml:space="preserve">: </w:t>
-      </w:r>
-      <w:r>
-        <w:rPr>
-          <w:lang w:val="en-US"/>
-        </w:rPr>
-        <w:t>A “climbing gym” user will be able to update its subscribers on events and other news in under 5 minutes</w:t>
-      </w:r>
-      <w:r>
-        <w:rPr>
-          <w:lang w:val="en-US"/>
-        </w:rPr>
-        <w:t>.</w:t>
-      </w:r>
-    </w:p>
-    <w:p>
-      <w:pPr>
-        <w:pStyle w:val="ListParagraph"/>
-        <w:ind w:left="360"/>
-        <w:rPr>
-          <w:lang w:val="en-US"/>
-        </w:rPr>
-      </w:pPr>
-      <w:r>
-        <w:rPr>
-          <w:lang w:val="en-US"/>
-        </w:rPr>
-        <w:t>N</w:t>
-      </w:r>
-      <w:r>
-        <w:rPr>
-          <w:lang w:val="en-US"/>
-        </w:rPr>
-        <w:t>FR12</w:t>
-      </w:r>
-      <w:r>
-        <w:rPr>
-          <w:lang w:val="en-US"/>
-        </w:rPr>
-        <w:t>(R)</w:t>
-      </w:r>
-      <w:r>
-        <w:rPr>
-          <w:lang w:val="en-US"/>
-        </w:rPr>
-        <w:t xml:space="preserve">: </w:t>
-      </w:r>
-      <w:r>
-        <w:rPr>
-          <w:lang w:val="en-US"/>
-        </w:rPr>
-        <w:t>A “climbing gym” user will be able to add a new route to their route catalog in under 5 minutes</w:t>
-      </w:r>
-      <w:r>
-        <w:rPr>
-          <w:lang w:val="en-US"/>
-        </w:rPr>
-        <w:t>.</w:t>
-      </w:r>
-    </w:p>
-    <w:p>
-      <w:pPr>
-        <w:pStyle w:val="ListParagraph"/>
-        <w:ind w:left="360"/>
-        <w:rPr>
-          <w:lang w:val="en-US"/>
-        </w:rPr>
-      </w:pPr>
-      <w:r>
-        <w:rPr>
-          <w:lang w:val="en-US"/>
-        </w:rPr>
-        <w:t>N</w:t>
-      </w:r>
-      <w:r>
-        <w:rPr>
-          <w:lang w:val="en-US"/>
-        </w:rPr>
-        <w:t>FR13</w:t>
-      </w:r>
-      <w:r>
-        <w:rPr>
-          <w:lang w:val="en-US"/>
-        </w:rPr>
-        <w:t>(R)</w:t>
-      </w:r>
-      <w:r>
-        <w:rPr>
-          <w:lang w:val="en-US"/>
-        </w:rPr>
-        <w:t xml:space="preserve">: </w:t>
-      </w:r>
-      <w:r>
-        <w:rPr>
-          <w:lang w:val="en-US"/>
-        </w:rPr>
-        <w:t>A “climbing gym” user will be able to remove a route from their route catalog in under 1 minute</w:t>
-      </w:r>
-      <w:r>
-        <w:rPr>
-          <w:lang w:val="en-US"/>
-        </w:rPr>
-        <w:t>.</w:t>
-      </w:r>
-    </w:p>
-    <w:p>
-      <w:pPr>
-        <w:pStyle w:val="ListParagraph"/>
-        <w:ind w:left="360"/>
-        <w:rPr>
-          <w:lang w:val="en-US"/>
-        </w:rPr>
-      </w:pPr>
-      <w:r>
-        <w:rPr>
-          <w:lang w:val="en-US"/>
-        </w:rPr>
-        <w:t>NFR14</w:t>
-      </w:r>
-      <w:r>
-        <w:rPr>
-          <w:lang w:val="en-US"/>
-        </w:rPr>
-        <w:t>(R)</w:t>
-      </w:r>
-      <w:r>
-        <w:rPr>
-          <w:lang w:val="en-US"/>
-        </w:rPr>
-        <w:t xml:space="preserve">: </w:t>
-      </w:r>
-      <w:r>
-        <w:rPr>
-          <w:lang w:val="en-US"/>
-        </w:rPr>
-        <w:t>The local copy of the list of user accounts will take up less than 50 MB of memory</w:t>
-      </w:r>
-      <w:r>
-        <w:rPr>
-          <w:lang w:val="en-US"/>
-        </w:rPr>
-        <w:t>.</w:t>
-      </w:r>
-    </w:p>
-    <w:p>
-      <w:pPr>
-        <w:pStyle w:val="ListParagraph"/>
-        <w:ind w:left="360"/>
-        <w:rPr>
-          <w:lang w:val="en-US"/>
-        </w:rPr>
-      </w:pPr>
-      <w:r>
-        <w:rPr>
-          <w:lang w:val="en-US"/>
-        </w:rPr>
-        <w:t>N</w:t>
-      </w:r>
-      <w:r>
-        <w:rPr>
-          <w:lang w:val="en-US"/>
-        </w:rPr>
-        <w:t>FR1</w:t>
-      </w:r>
-      <w:r>
-        <w:rPr>
-          <w:lang w:val="en-US"/>
-        </w:rPr>
-        <w:t>5</w:t>
+        <w:t>FR</w:t>
+      </w:r>
+      <w:r>
+        <w:rPr>
+          <w:lang w:val="en-US"/>
+        </w:rPr>
+        <w:t>11</w:t>
       </w:r>
       <w:r>
         <w:rPr>
@@ -7349,55 +7271,37 @@
         <w:rPr>
           <w:lang w:val="en-US"/>
         </w:rPr>
-        <w:t xml:space="preserve"> allow any user to create an administrator account</w:t>
-      </w:r>
-      <w:r>
-        <w:rPr>
-          <w:lang w:val="en-US"/>
-        </w:rPr>
-        <w:t>,</w:t>
-      </w:r>
-      <w:r>
-        <w:rPr>
-          <w:lang w:val="en-US"/>
-        </w:rPr>
-        <w:t xml:space="preserve"> </w:t>
-      </w:r>
-      <w:r>
-        <w:rPr>
-          <w:lang w:val="en-US"/>
-        </w:rPr>
-        <w:t>as they</w:t>
-      </w:r>
-      <w:r>
-        <w:rPr>
-          <w:lang w:val="en-US"/>
-        </w:rPr>
-        <w:t xml:space="preserve"> could p</w:t>
-      </w:r>
-      <w:r>
-        <w:rPr>
-          <w:lang w:val="en-US"/>
-        </w:rPr>
-        <w:t>erform unauthorized deletion</w:t>
-      </w:r>
-      <w:r>
-        <w:rPr>
-          <w:lang w:val="en-US"/>
-        </w:rPr>
-        <w:t>s</w:t>
-      </w:r>
-      <w:r>
-        <w:rPr>
-          <w:lang w:val="en-US"/>
-        </w:rPr>
-        <w:t xml:space="preserve"> of</w:t>
-      </w:r>
-      <w:r>
-        <w:rPr>
-          <w:lang w:val="en-US"/>
-        </w:rPr>
-        <w:t xml:space="preserve"> accounts.</w:t>
+        <w:t xml:space="preserve"> allow any user</w:t>
+      </w:r>
+      <w:r>
+        <w:rPr>
+          <w:lang w:val="en-US"/>
+        </w:rPr>
+        <w:t>, besides the admin,</w:t>
+      </w:r>
+      <w:r>
+        <w:rPr>
+          <w:lang w:val="en-US"/>
+        </w:rPr>
+        <w:t xml:space="preserve"> to </w:t>
+      </w:r>
+      <w:r>
+        <w:rPr>
+          <w:lang w:val="en-US"/>
+        </w:rPr>
+        <w:t xml:space="preserve">access another user’s personal data </w:t>
+      </w:r>
+      <w:r>
+        <w:rPr>
+          <w:lang w:val="en-US"/>
+        </w:rPr>
+        <w:t>such as their</w:t>
+      </w:r>
+      <w:r>
+        <w:rPr>
+          <w:lang w:val="en-US"/>
+        </w:rPr>
+        <w:t xml:space="preserve"> password or email. </w:t>
       </w:r>
     </w:p>
     <w:p>
@@ -7441,7 +7345,21 @@
           <w:bCs/>
           <w:lang w:val="en-US"/>
         </w:rPr>
-        <w:t xml:space="preserve">NFR16(R): </w:t>
+        <w:t>NFR1</w:t>
+      </w:r>
+      <w:r>
+        <w:rPr>
+          <w:bCs/>
+          <w:lang w:val="en-US"/>
+        </w:rPr>
+        <w:t>2</w:t>
+      </w:r>
+      <w:r>
+        <w:rPr>
+          <w:bCs/>
+          <w:lang w:val="en-US"/>
+        </w:rPr>
+        <w:t xml:space="preserve">(R): </w:t>
       </w:r>
       <w:r>
         <w:rPr>
@@ -7449,30 +7367,6 @@
           <w:lang w:val="en-US"/>
         </w:rPr>
         <w:t>The system will only be usable by users that have an account.</w:t>
-      </w:r>
-    </w:p>
-    <w:p>
-      <w:pPr>
-        <w:pStyle w:val="ListParagraph"/>
-        <w:ind w:left="360"/>
-        <w:rPr>
-          <w:bCs/>
-          <w:lang w:val="en-US"/>
-        </w:rPr>
-      </w:pPr>
-      <w:r>
-        <w:rPr>
-          <w:bCs/>
-          <w:lang w:val="en-US"/>
-        </w:rPr>
-        <w:t xml:space="preserve">NFR17(R): </w:t>
-      </w:r>
-      <w:r>
-        <w:rPr>
-          <w:bCs/>
-          <w:lang w:val="en-US"/>
-        </w:rPr>
-        <w:t>All passwords will be hashed for greater security.</w:t>
       </w:r>
     </w:p>
     <w:p>
@@ -7749,6 +7643,7 @@
         <w:rPr>
           <w:lang w:val="en-US"/>
         </w:rPr>
+        <w:lastRenderedPageBreak/>
         <w:t>The code and system should be written and developed with developers in mind</w:t>
       </w:r>
       <w:r>
@@ -8366,6 +8261,9 @@
         <w:t xml:space="preserve">: </w:t>
       </w:r>
       <w:r>
+        <w:rPr>
+          <w:lang w:val="en-US"/>
+        </w:rPr>
         <w:t>There is no associated cost with development of Puzzle.</w:t>
       </w:r>
     </w:p>
@@ -8416,7 +8314,7 @@
         <w:rPr>
           <w:lang w:val="en-US"/>
         </w:rPr>
-        <w:t>8</w:t>
+        <w:t>3</w:t>
       </w:r>
       <w:r>
         <w:rPr>
@@ -8499,7 +8397,21 @@
         <w:rPr>
           <w:lang w:val="en-US"/>
         </w:rPr>
-        <w:t>There is only one interpretation of what the software will be used for and it is communicated in a common language.</w:t>
+        <w:t xml:space="preserve">There is only one interpretation of what the software will be used </w:t>
+      </w:r>
+      <w:proofErr w:type="gramStart"/>
+      <w:r>
+        <w:rPr>
+          <w:lang w:val="en-US"/>
+        </w:rPr>
+        <w:t>for</w:t>
+      </w:r>
+      <w:proofErr w:type="gramEnd"/>
+      <w:r>
+        <w:rPr>
+          <w:lang w:val="en-US"/>
+        </w:rPr>
+        <w:t xml:space="preserve"> and it is communicated in a common language.</w:t>
       </w:r>
     </w:p>
     <w:p>
@@ -8543,14 +8455,27 @@
           <w:b/>
           <w:lang w:val="en-US"/>
         </w:rPr>
-        <w:lastRenderedPageBreak/>
         <w:t>Consistent:</w:t>
       </w:r>
       <w:r>
         <w:rPr>
           <w:lang w:val="en-US"/>
         </w:rPr>
-        <w:t xml:space="preserve"> Must be in agreement with other documentation, including a systems requirements specification and other documents. </w:t>
+        <w:t xml:space="preserve"> Must </w:t>
+      </w:r>
+      <w:proofErr w:type="gramStart"/>
+      <w:r>
+        <w:rPr>
+          <w:lang w:val="en-US"/>
+        </w:rPr>
+        <w:t>be in agreement</w:t>
+      </w:r>
+      <w:proofErr w:type="gramEnd"/>
+      <w:r>
+        <w:rPr>
+          <w:lang w:val="en-US"/>
+        </w:rPr>
+        <w:t xml:space="preserve"> with other documentation, including a systems requirements specification and other documents. </w:t>
       </w:r>
     </w:p>
     <w:p>
@@ -8669,6 +8594,7 @@
           <w:b/>
           <w:lang w:val="en-US"/>
         </w:rPr>
+        <w:lastRenderedPageBreak/>
         <w:t>Legible and Professionally Presented</w:t>
       </w:r>
       <w:r>
@@ -9065,8 +8991,16 @@
         <w:rPr>
           <w:lang w:val="en-US"/>
         </w:rPr>
-        <w:t>: Sofie Muska</w:t>
-      </w:r>
+        <w:t xml:space="preserve">: Sofie </w:t>
+      </w:r>
+      <w:proofErr w:type="spellStart"/>
+      <w:r>
+        <w:rPr>
+          <w:lang w:val="en-US"/>
+        </w:rPr>
+        <w:t>Muska</w:t>
+      </w:r>
+      <w:proofErr w:type="spellEnd"/>
     </w:p>
     <w:p>
       <w:pPr>
@@ -9135,8 +9069,16 @@
         <w:rPr>
           <w:lang w:val="en-US"/>
         </w:rPr>
-        <w:t>: Sofie Muska</w:t>
-      </w:r>
+        <w:t xml:space="preserve">: Sofie </w:t>
+      </w:r>
+      <w:proofErr w:type="spellStart"/>
+      <w:r>
+        <w:rPr>
+          <w:lang w:val="en-US"/>
+        </w:rPr>
+        <w:t>Muska</w:t>
+      </w:r>
+      <w:proofErr w:type="spellEnd"/>
     </w:p>
     <w:p>
       <w:pPr>
@@ -9275,8 +9217,16 @@
         <w:rPr>
           <w:lang w:val="en-US"/>
         </w:rPr>
-        <w:t>: Sofie Muska</w:t>
-      </w:r>
+        <w:t xml:space="preserve">: Sofie </w:t>
+      </w:r>
+      <w:proofErr w:type="spellStart"/>
+      <w:r>
+        <w:rPr>
+          <w:lang w:val="en-US"/>
+        </w:rPr>
+        <w:t>Muska</w:t>
+      </w:r>
+      <w:proofErr w:type="spellEnd"/>
     </w:p>
     <w:p>
       <w:pPr>
@@ -9345,8 +9295,16 @@
         <w:rPr>
           <w:lang w:val="en-US"/>
         </w:rPr>
-        <w:t>: Sofie Muska</w:t>
-      </w:r>
+        <w:t xml:space="preserve">: Sofie </w:t>
+      </w:r>
+      <w:proofErr w:type="spellStart"/>
+      <w:r>
+        <w:rPr>
+          <w:lang w:val="en-US"/>
+        </w:rPr>
+        <w:t>Muska</w:t>
+      </w:r>
+      <w:proofErr w:type="spellEnd"/>
     </w:p>
     <w:p>
       <w:pPr>
@@ -10985,7 +10943,31 @@
         <w:rPr>
           <w:lang w:val="en-US"/>
         </w:rPr>
-        <w:t xml:space="preserve"> The administrator could accidentally delete the wrong account. To mitigate the risk of this, a message will appear to ask the administrator to confirm the deletion before it happens.</w:t>
+        <w:t xml:space="preserve"> The administrator could accidentally delete the wrong account</w:t>
+      </w:r>
+      <w:r>
+        <w:rPr>
+          <w:lang w:val="en-US"/>
+        </w:rPr>
+        <w:t xml:space="preserve"> type with the same information</w:t>
+      </w:r>
+      <w:r>
+        <w:rPr>
+          <w:lang w:val="en-US"/>
+        </w:rPr>
+        <w:t xml:space="preserve">. To mitigate the risk of this, </w:t>
+      </w:r>
+      <w:r>
+        <w:rPr>
+          <w:lang w:val="en-US"/>
+        </w:rPr>
+        <w:t>the administrator will be able to see the user’s account type</w:t>
+      </w:r>
+      <w:r>
+        <w:rPr>
+          <w:lang w:val="en-US"/>
+        </w:rPr>
+        <w:t>.</w:t>
       </w:r>
     </w:p>
     <w:p>
@@ -11078,7 +11060,13 @@
         <w:rPr>
           <w:lang w:val="en-US"/>
         </w:rPr>
-        <w:t>Software Architecure</w:t>
+        <w:t xml:space="preserve">Software </w:t>
+      </w:r>
+      <w:r>
+        <w:rPr>
+          <w:lang w:val="en-US"/>
+        </w:rPr>
+        <w:t>Architecture</w:t>
       </w:r>
     </w:p>
     <w:p>
@@ -12453,8 +12441,19 @@
           <w:color w:val="000000" w:themeColor="text1"/>
           <w:shd w:val="clear" w:color="auto" w:fill="FFFFFF"/>
         </w:rPr>
-        <w:t>UML Class Diagram</w:t>
-      </w:r>
+        <w:t xml:space="preserve">UML Class </w:t>
+      </w:r>
+      <w:proofErr w:type="spellStart"/>
+      <w:r>
+        <w:rPr>
+          <w:rFonts w:ascii="Lato" w:hAnsi="Lato"/>
+          <w:b/>
+          <w:color w:val="000000" w:themeColor="text1"/>
+          <w:shd w:val="clear" w:color="auto" w:fill="FFFFFF"/>
+        </w:rPr>
+        <w:t>Diagram</w:t>
+      </w:r>
+      <w:proofErr w:type="spellEnd"/>
     </w:p>
     <w:p>
       <w:pPr>
@@ -12583,12 +12582,16 @@
         <w:pStyle w:val="NormalWeb"/>
         <w:shd w:val="clear" w:color="auto" w:fill="FFFFFF"/>
         <w:spacing w:before="0" w:beforeAutospacing="0" w:after="240" w:afterAutospacing="0"/>
+        <w:rPr>
+          <w:lang w:val="en-US"/>
+        </w:rPr>
       </w:pPr>
       <w:r>
         <w:rPr>
           <w:i/>
           <w:iCs/>
           <w:color w:val="2D3B45"/>
+          <w:lang w:val="en-US"/>
         </w:rPr>
         <w:t>Climber: Create climber profile use case:</w:t>
       </w:r>
@@ -12600,11 +12603,13 @@
         <w:spacing w:before="0" w:beforeAutospacing="0" w:after="0" w:afterAutospacing="0"/>
         <w:rPr>
           <w:color w:val="2D3B45"/>
+          <w:lang w:val="en-US"/>
         </w:rPr>
       </w:pPr>
       <w:r>
         <w:rPr>
           <w:color w:val="2D3B45"/>
+          <w:lang w:val="en-US"/>
         </w:rPr>
         <w:t>Climber C1 creates a profile including email, password, name, and type. C1 can now log in.</w:t>
       </w:r>
@@ -12616,11 +12621,13 @@
         <w:spacing w:before="0" w:beforeAutospacing="0" w:after="240" w:afterAutospacing="0"/>
         <w:rPr>
           <w:color w:val="2D3B45"/>
+          <w:lang w:val="en-US"/>
         </w:rPr>
       </w:pPr>
       <w:r>
         <w:rPr>
           <w:color w:val="2D3B45"/>
+          <w:lang w:val="en-US"/>
         </w:rPr>
         <w:t>Climber C2 creates a profile including email, password, name, and type. C2 can now log in. </w:t>
       </w:r>
@@ -12630,12 +12637,16 @@
         <w:pStyle w:val="NormalWeb"/>
         <w:shd w:val="clear" w:color="auto" w:fill="FFFFFF"/>
         <w:spacing w:before="0" w:beforeAutospacing="0" w:after="240" w:afterAutospacing="0"/>
+        <w:rPr>
+          <w:lang w:val="en-US"/>
+        </w:rPr>
       </w:pPr>
       <w:r>
         <w:rPr>
           <w:i/>
           <w:iCs/>
           <w:color w:val="2D3B45"/>
+          <w:lang w:val="en-US"/>
         </w:rPr>
         <w:t>Gym: Create gym profile use case:</w:t>
       </w:r>
@@ -12645,10 +12656,14 @@
         <w:pStyle w:val="NormalWeb"/>
         <w:shd w:val="clear" w:color="auto" w:fill="FFFFFF"/>
         <w:spacing w:before="0" w:beforeAutospacing="0" w:after="0" w:afterAutospacing="0"/>
+        <w:rPr>
+          <w:lang w:val="en-US"/>
+        </w:rPr>
       </w:pPr>
       <w:r>
         <w:rPr>
           <w:color w:val="2D3B45"/>
+          <w:lang w:val="en-US"/>
         </w:rPr>
         <w:t>Gym G1 creates a profile including email, password, name, and type. G1 can now log in.</w:t>
       </w:r>
@@ -12665,8 +12680,71 @@
       <w:r>
         <w:rPr>
           <w:color w:val="2D3B45"/>
-        </w:rPr>
-        <w:t>Gym G2 creates a profile including email, password, name, and type. G2 can now log in.</w:t>
+          <w:lang w:val="en-US"/>
+        </w:rPr>
+        <w:t xml:space="preserve">Gym G2 creates a profile including email, password, name, and type. </w:t>
+      </w:r>
+      <w:r>
+        <w:rPr>
+          <w:color w:val="2D3B45"/>
+        </w:rPr>
+        <w:t xml:space="preserve">G2 </w:t>
+      </w:r>
+      <w:proofErr w:type="spellStart"/>
+      <w:r>
+        <w:rPr>
+          <w:color w:val="2D3B45"/>
+        </w:rPr>
+        <w:t>can</w:t>
+      </w:r>
+      <w:proofErr w:type="spellEnd"/>
+      <w:r>
+        <w:rPr>
+          <w:color w:val="2D3B45"/>
+        </w:rPr>
+        <w:t xml:space="preserve"> </w:t>
+      </w:r>
+      <w:proofErr w:type="spellStart"/>
+      <w:r>
+        <w:rPr>
+          <w:color w:val="2D3B45"/>
+        </w:rPr>
+        <w:t>now</w:t>
+      </w:r>
+      <w:proofErr w:type="spellEnd"/>
+      <w:r>
+        <w:rPr>
+          <w:color w:val="2D3B45"/>
+        </w:rPr>
+        <w:t xml:space="preserve"> </w:t>
+      </w:r>
+      <w:proofErr w:type="spellStart"/>
+      <w:r>
+        <w:rPr>
+          <w:color w:val="2D3B45"/>
+        </w:rPr>
+        <w:t>log</w:t>
+      </w:r>
+      <w:proofErr w:type="spellEnd"/>
+      <w:r>
+        <w:rPr>
+          <w:color w:val="2D3B45"/>
+        </w:rPr>
+        <w:t xml:space="preserve"> </w:t>
+      </w:r>
+      <w:proofErr w:type="spellStart"/>
+      <w:r>
+        <w:rPr>
+          <w:color w:val="2D3B45"/>
+        </w:rPr>
+        <w:t>in</w:t>
+      </w:r>
+      <w:proofErr w:type="spellEnd"/>
+      <w:r>
+        <w:rPr>
+          <w:color w:val="2D3B45"/>
+        </w:rPr>
+        <w:t>.</w:t>
       </w:r>
     </w:p>
     <w:p>
@@ -12725,12 +12803,16 @@
         <w:pStyle w:val="NormalWeb"/>
         <w:shd w:val="clear" w:color="auto" w:fill="FFFFFF"/>
         <w:spacing w:before="0" w:beforeAutospacing="0" w:after="180" w:afterAutospacing="0"/>
+        <w:rPr>
+          <w:lang w:val="en-US"/>
+        </w:rPr>
       </w:pPr>
       <w:r>
         <w:rPr>
           <w:i/>
           <w:iCs/>
           <w:color w:val="2D3B45"/>
+          <w:lang w:val="en-US"/>
         </w:rPr>
         <w:t>Climber:  Login, View Route List, View Available Gyms, View Route Details, Create Route, Modify Route, Delete Route use cases:</w:t>
       </w:r>
@@ -12746,11 +12828,13 @@
         <w:spacing w:before="0" w:beforeAutospacing="0" w:after="0" w:afterAutospacing="0"/>
         <w:rPr>
           <w:color w:val="2D3B45"/>
+          <w:lang w:val="en-US"/>
         </w:rPr>
       </w:pPr>
       <w:r>
         <w:rPr>
           <w:color w:val="2D3B45"/>
+          <w:lang w:val="en-US"/>
         </w:rPr>
         <w:t>Climber C1 logs in for the first time and creates a route. After creating the route, they view it in the route list.</w:t>
       </w:r>
@@ -12980,8 +13064,93 @@
       <w:r>
         <w:rPr>
           <w:color w:val="2D3B45"/>
-        </w:rPr>
-        <w:t>2. C1 views the route details, modifies the created route, and saves. Then, they add a few route attempts.</w:t>
+          <w:lang w:val="en-US"/>
+        </w:rPr>
+        <w:t xml:space="preserve">2. C1 views the route details, modifies the created route, and saves. </w:t>
+      </w:r>
+      <w:proofErr w:type="spellStart"/>
+      <w:r>
+        <w:rPr>
+          <w:color w:val="2D3B45"/>
+        </w:rPr>
+        <w:t>Then</w:t>
+      </w:r>
+      <w:proofErr w:type="spellEnd"/>
+      <w:r>
+        <w:rPr>
+          <w:color w:val="2D3B45"/>
+        </w:rPr>
+        <w:t xml:space="preserve">, </w:t>
+      </w:r>
+      <w:proofErr w:type="spellStart"/>
+      <w:r>
+        <w:rPr>
+          <w:color w:val="2D3B45"/>
+        </w:rPr>
+        <w:t>they</w:t>
+      </w:r>
+      <w:proofErr w:type="spellEnd"/>
+      <w:r>
+        <w:rPr>
+          <w:color w:val="2D3B45"/>
+        </w:rPr>
+        <w:t xml:space="preserve"> </w:t>
+      </w:r>
+      <w:proofErr w:type="spellStart"/>
+      <w:r>
+        <w:rPr>
+          <w:color w:val="2D3B45"/>
+        </w:rPr>
+        <w:t>add</w:t>
+      </w:r>
+      <w:proofErr w:type="spellEnd"/>
+      <w:r>
+        <w:rPr>
+          <w:color w:val="2D3B45"/>
+        </w:rPr>
+        <w:t xml:space="preserve"> a </w:t>
+      </w:r>
+      <w:proofErr w:type="spellStart"/>
+      <w:r>
+        <w:rPr>
+          <w:color w:val="2D3B45"/>
+        </w:rPr>
+        <w:t>few</w:t>
+      </w:r>
+      <w:proofErr w:type="spellEnd"/>
+      <w:r>
+        <w:rPr>
+          <w:color w:val="2D3B45"/>
+        </w:rPr>
+        <w:t xml:space="preserve"> </w:t>
+      </w:r>
+      <w:proofErr w:type="spellStart"/>
+      <w:r>
+        <w:rPr>
+          <w:color w:val="2D3B45"/>
+        </w:rPr>
+        <w:t>route</w:t>
+      </w:r>
+      <w:proofErr w:type="spellEnd"/>
+      <w:r>
+        <w:rPr>
+          <w:color w:val="2D3B45"/>
+        </w:rPr>
+        <w:t xml:space="preserve"> </w:t>
+      </w:r>
+      <w:proofErr w:type="spellStart"/>
+      <w:r>
+        <w:rPr>
+          <w:color w:val="2D3B45"/>
+        </w:rPr>
+        <w:t>attempts</w:t>
+      </w:r>
+      <w:proofErr w:type="spellEnd"/>
+      <w:r>
+        <w:rPr>
+          <w:color w:val="2D3B45"/>
+        </w:rPr>
+        <w:t>.</w:t>
       </w:r>
     </w:p>
     <w:p>
@@ -13174,10 +13343,14 @@
         <w:shd w:val="clear" w:color="auto" w:fill="FFFFFF"/>
         <w:spacing w:before="0" w:beforeAutospacing="0" w:after="0" w:afterAutospacing="0"/>
         <w:ind w:left="720"/>
+        <w:rPr>
+          <w:lang w:val="en-US"/>
+        </w:rPr>
       </w:pPr>
       <w:r>
         <w:rPr>
           <w:color w:val="2D3B45"/>
+          <w:lang w:val="en-US"/>
         </w:rPr>
         <w:t>3. C1 creates a second route, views it on the route list. C1 logs out. </w:t>
       </w:r>
@@ -13188,6 +13361,9 @@
         <w:shd w:val="clear" w:color="auto" w:fill="FFFFFF"/>
         <w:spacing w:before="0" w:beforeAutospacing="0" w:after="0" w:afterAutospacing="0"/>
         <w:ind w:left="720"/>
+        <w:rPr>
+          <w:lang w:val="en-US"/>
+        </w:rPr>
       </w:pPr>
       <w:r>
         <w:rPr>
@@ -13199,6 +13375,7 @@
       <w:r>
         <w:rPr>
           <w:color w:val="2D3B45"/>
+          <w:lang w:val="en-US"/>
         </w:rPr>
         <w:t>. C2 logs in for the first time and creates a route. C2 logs out. </w:t>
       </w:r>
@@ -13223,8 +13400,51 @@
       <w:r>
         <w:rPr>
           <w:color w:val="2D3B45"/>
-        </w:rPr>
-        <w:t>. C1 logs in again and shows that the route is still different from C2. Then, C1 deletes a route.</w:t>
+          <w:lang w:val="en-US"/>
+        </w:rPr>
+        <w:t xml:space="preserve">. C1 logs in again and shows that the route is still different from C2. </w:t>
+      </w:r>
+      <w:proofErr w:type="spellStart"/>
+      <w:r>
+        <w:rPr>
+          <w:color w:val="2D3B45"/>
+        </w:rPr>
+        <w:t>Then</w:t>
+      </w:r>
+      <w:proofErr w:type="spellEnd"/>
+      <w:r>
+        <w:rPr>
+          <w:color w:val="2D3B45"/>
+        </w:rPr>
+        <w:t xml:space="preserve">, C1 </w:t>
+      </w:r>
+      <w:proofErr w:type="spellStart"/>
+      <w:r>
+        <w:rPr>
+          <w:color w:val="2D3B45"/>
+        </w:rPr>
+        <w:t>deletes</w:t>
+      </w:r>
+      <w:proofErr w:type="spellEnd"/>
+      <w:r>
+        <w:rPr>
+          <w:color w:val="2D3B45"/>
+        </w:rPr>
+        <w:t xml:space="preserve"> a </w:t>
+      </w:r>
+      <w:proofErr w:type="spellStart"/>
+      <w:r>
+        <w:rPr>
+          <w:color w:val="2D3B45"/>
+        </w:rPr>
+        <w:t>route</w:t>
+      </w:r>
+      <w:proofErr w:type="spellEnd"/>
+      <w:r>
+        <w:rPr>
+          <w:color w:val="2D3B45"/>
+        </w:rPr>
+        <w:t>.</w:t>
       </w:r>
     </w:p>
     <w:p>
@@ -13297,6 +13517,7 @@
         <w:ind w:left="720"/>
         <w:rPr>
           <w:color w:val="2D3B45"/>
+          <w:lang w:val="en-US"/>
         </w:rPr>
       </w:pPr>
       <w:r>
@@ -13309,6 +13530,7 @@
       <w:r>
         <w:rPr>
           <w:color w:val="2D3B45"/>
+          <w:lang w:val="en-US"/>
         </w:rPr>
         <w:t>. C1 navigates to their climbing gyms and shows the available climbing gyms.</w:t>
       </w:r>
@@ -13367,12 +13589,16 @@
         <w:pStyle w:val="NormalWeb"/>
         <w:shd w:val="clear" w:color="auto" w:fill="FFFFFF"/>
         <w:spacing w:before="180" w:beforeAutospacing="0" w:after="180" w:afterAutospacing="0"/>
+        <w:rPr>
+          <w:lang w:val="en-US"/>
+        </w:rPr>
       </w:pPr>
       <w:r>
         <w:rPr>
           <w:i/>
           <w:iCs/>
           <w:color w:val="2D3B45"/>
+          <w:lang w:val="en-US"/>
         </w:rPr>
         <w:t>Gym:  Login, Create Route, Modify Route, View Route List, View Route Details, Delete Route, Create Event, and Delete Event use cases:</w:t>
       </w:r>
@@ -13393,8 +13619,113 @@
       <w:r>
         <w:rPr>
           <w:color w:val="2D3B45"/>
-        </w:rPr>
-        <w:t>Gym G1 logs in for the first time and creates a route. G1 then modifies the route. G1 then creates an event. Finally, G1 logs out.</w:t>
+          <w:lang w:val="en-US"/>
+        </w:rPr>
+        <w:t xml:space="preserve">Gym G1 logs in for the first time and creates a route. G1 then modifies the route. </w:t>
+      </w:r>
+      <w:r>
+        <w:rPr>
+          <w:color w:val="2D3B45"/>
+        </w:rPr>
+        <w:t xml:space="preserve">G1 </w:t>
+      </w:r>
+      <w:proofErr w:type="spellStart"/>
+      <w:r>
+        <w:rPr>
+          <w:color w:val="2D3B45"/>
+        </w:rPr>
+        <w:t>then</w:t>
+      </w:r>
+      <w:proofErr w:type="spellEnd"/>
+      <w:r>
+        <w:rPr>
+          <w:color w:val="2D3B45"/>
+        </w:rPr>
+        <w:t xml:space="preserve"> </w:t>
+      </w:r>
+      <w:proofErr w:type="spellStart"/>
+      <w:r>
+        <w:rPr>
+          <w:color w:val="2D3B45"/>
+        </w:rPr>
+        <w:t>creates</w:t>
+      </w:r>
+      <w:proofErr w:type="spellEnd"/>
+      <w:r>
+        <w:rPr>
+          <w:color w:val="2D3B45"/>
+        </w:rPr>
+        <w:t xml:space="preserve"> </w:t>
+      </w:r>
+      <w:proofErr w:type="spellStart"/>
+      <w:r>
+        <w:rPr>
+          <w:color w:val="2D3B45"/>
+        </w:rPr>
+        <w:t>an</w:t>
+      </w:r>
+      <w:proofErr w:type="spellEnd"/>
+      <w:r>
+        <w:rPr>
+          <w:color w:val="2D3B45"/>
+        </w:rPr>
+        <w:t xml:space="preserve"> </w:t>
+      </w:r>
+      <w:proofErr w:type="spellStart"/>
+      <w:r>
+        <w:rPr>
+          <w:color w:val="2D3B45"/>
+        </w:rPr>
+        <w:t>event</w:t>
+      </w:r>
+      <w:proofErr w:type="spellEnd"/>
+      <w:r>
+        <w:rPr>
+          <w:color w:val="2D3B45"/>
+        </w:rPr>
+        <w:t xml:space="preserve">. </w:t>
+      </w:r>
+      <w:proofErr w:type="spellStart"/>
+      <w:r>
+        <w:rPr>
+          <w:color w:val="2D3B45"/>
+        </w:rPr>
+        <w:t>Finally</w:t>
+      </w:r>
+      <w:proofErr w:type="spellEnd"/>
+      <w:r>
+        <w:rPr>
+          <w:color w:val="2D3B45"/>
+        </w:rPr>
+        <w:t xml:space="preserve">, G1 </w:t>
+      </w:r>
+      <w:proofErr w:type="spellStart"/>
+      <w:r>
+        <w:rPr>
+          <w:color w:val="2D3B45"/>
+        </w:rPr>
+        <w:t>logs</w:t>
+      </w:r>
+      <w:proofErr w:type="spellEnd"/>
+      <w:r>
+        <w:rPr>
+          <w:color w:val="2D3B45"/>
+        </w:rPr>
+        <w:t xml:space="preserve"> </w:t>
+      </w:r>
+      <w:proofErr w:type="spellStart"/>
+      <w:r>
+        <w:rPr>
+          <w:color w:val="2D3B45"/>
+        </w:rPr>
+        <w:t>out</w:t>
+      </w:r>
+      <w:proofErr w:type="spellEnd"/>
+      <w:r>
+        <w:rPr>
+          <w:color w:val="2D3B45"/>
+        </w:rPr>
+        <w:t>.</w:t>
       </w:r>
     </w:p>
     <w:p>
@@ -13803,8 +14134,43 @@
       <w:r>
         <w:rPr>
           <w:color w:val="2D3B45"/>
-        </w:rPr>
-        <w:t>Gym G2 logs in for the first time and creates a route. G2 logs out.</w:t>
+          <w:lang w:val="en-US"/>
+        </w:rPr>
+        <w:t xml:space="preserve">Gym G2 logs in for the first time and creates a route. </w:t>
+      </w:r>
+      <w:r>
+        <w:rPr>
+          <w:color w:val="2D3B45"/>
+        </w:rPr>
+        <w:t xml:space="preserve">G2 </w:t>
+      </w:r>
+      <w:proofErr w:type="spellStart"/>
+      <w:r>
+        <w:rPr>
+          <w:color w:val="2D3B45"/>
+        </w:rPr>
+        <w:t>logs</w:t>
+      </w:r>
+      <w:proofErr w:type="spellEnd"/>
+      <w:r>
+        <w:rPr>
+          <w:color w:val="2D3B45"/>
+        </w:rPr>
+        <w:t xml:space="preserve"> </w:t>
+      </w:r>
+      <w:proofErr w:type="spellStart"/>
+      <w:r>
+        <w:rPr>
+          <w:color w:val="2D3B45"/>
+        </w:rPr>
+        <w:t>out</w:t>
+      </w:r>
+      <w:proofErr w:type="spellEnd"/>
+      <w:r>
+        <w:rPr>
+          <w:color w:val="2D3B45"/>
+        </w:rPr>
+        <w:t>.</w:t>
       </w:r>
     </w:p>
     <w:p>
@@ -13821,6 +14187,9 @@
         <w:shd w:val="clear" w:color="auto" w:fill="FFFFFF"/>
         <w:spacing w:before="0" w:beforeAutospacing="0" w:after="200" w:afterAutospacing="0"/>
         <w:ind w:left="720"/>
+        <w:rPr>
+          <w:lang w:val="en-US"/>
+        </w:rPr>
       </w:pPr>
       <w:r>
         <w:rPr>
@@ -13832,6 +14201,7 @@
       <w:r>
         <w:rPr>
           <w:color w:val="2D3B45"/>
+          <w:lang w:val="en-US"/>
         </w:rPr>
         <w:t>. G1 logs in and shows their route list is still the same. G1 deletes a route and an event.</w:t>
       </w:r>
@@ -13841,12 +14211,16 @@
         <w:pStyle w:val="NormalWeb"/>
         <w:shd w:val="clear" w:color="auto" w:fill="FFFFFF"/>
         <w:spacing w:before="180" w:beforeAutospacing="0" w:after="180" w:afterAutospacing="0"/>
+        <w:rPr>
+          <w:lang w:val="en-US"/>
+        </w:rPr>
       </w:pPr>
       <w:r>
         <w:rPr>
           <w:i/>
           <w:iCs/>
           <w:color w:val="2D3B45"/>
+          <w:lang w:val="en-US"/>
         </w:rPr>
         <w:t>Admin:  Login, View Users, and Delete Users use cases:</w:t>
       </w:r>
@@ -13862,11 +14236,13 @@
         <w:spacing w:before="0" w:beforeAutospacing="0" w:after="0" w:afterAutospacing="0"/>
         <w:rPr>
           <w:color w:val="2D3B45"/>
+          <w:lang w:val="en-US"/>
         </w:rPr>
       </w:pPr>
       <w:r>
         <w:rPr>
           <w:color w:val="2D3B45"/>
+          <w:lang w:val="en-US"/>
         </w:rPr>
         <w:t>Admin A1 logs in for the first time and views the list of users—their email, password, name, and type. </w:t>
       </w:r>
@@ -13979,11 +14355,13 @@
         <w:spacing w:before="0" w:beforeAutospacing="0" w:after="0" w:afterAutospacing="0"/>
         <w:rPr>
           <w:color w:val="2D3B45"/>
+          <w:lang w:val="en-US"/>
         </w:rPr>
       </w:pPr>
       <w:r>
         <w:rPr>
           <w:color w:val="2D3B45"/>
+          <w:lang w:val="en-US"/>
         </w:rPr>
         <w:t>A1 deletes C2 and logs out. </w:t>
       </w:r>
@@ -14055,10 +14433,14 @@
         <w:shd w:val="clear" w:color="auto" w:fill="FFFFFF"/>
         <w:spacing w:before="0" w:beforeAutospacing="0" w:after="200" w:afterAutospacing="0"/>
         <w:ind w:left="720"/>
+        <w:rPr>
+          <w:lang w:val="en-US"/>
+        </w:rPr>
       </w:pPr>
       <w:r>
         <w:rPr>
           <w:color w:val="2D3B45"/>
+          <w:lang w:val="en-US"/>
         </w:rPr>
         <w:t>3. C2 tries to login and cannot because their account is deleted.</w:t>
       </w:r>
@@ -17591,7 +17973,9 @@
 </file>
 
 <file path=customXml/item2.xml><?xml version="1.0" encoding="utf-8"?>
-<b:Sources xmlns:b="http://schemas.openxmlformats.org/officeDocument/2006/bibliography" xmlns="http://schemas.openxmlformats.org/officeDocument/2006/bibliography" SelectedStyle="\APASixthEditionOfficeOnline.xsl" StyleName="APA" Version="6"/>
+<p:properties xmlns:p="http://schemas.microsoft.com/office/2006/metadata/properties" xmlns:xsi="http://www.w3.org/2001/XMLSchema-instance" xmlns:pc="http://schemas.microsoft.com/office/infopath/2007/PartnerControls">
+  <documentManagement/>
+</p:properties>
 </file>
 
 <file path=customXml/item3.xml><?xml version="1.0" encoding="utf-8"?>
@@ -17604,9 +17988,7 @@
 </file>
 
 <file path=customXml/item4.xml><?xml version="1.0" encoding="utf-8"?>
-<p:properties xmlns:p="http://schemas.microsoft.com/office/2006/metadata/properties" xmlns:xsi="http://www.w3.org/2001/XMLSchema-instance" xmlns:pc="http://schemas.microsoft.com/office/infopath/2007/PartnerControls">
-  <documentManagement/>
-</p:properties>
+<b:Sources xmlns:b="http://schemas.openxmlformats.org/officeDocument/2006/bibliography" xmlns="http://schemas.openxmlformats.org/officeDocument/2006/bibliography" SelectedStyle="\APASixthEditionOfficeOnline.xsl" StyleName="APA" Version="6"/>
 </file>
 
 <file path=customXml/itemProps1.xml><?xml version="1.0" encoding="utf-8"?>
@@ -17629,9 +18011,10 @@
 </file>
 
 <file path=customXml/itemProps2.xml><?xml version="1.0" encoding="utf-8"?>
-<ds:datastoreItem xmlns:ds="http://schemas.openxmlformats.org/officeDocument/2006/customXml" ds:itemID="{7F8A53FB-E029-4492-95B9-5E7DB371A1A1}">
+<ds:datastoreItem xmlns:ds="http://schemas.openxmlformats.org/officeDocument/2006/customXml" ds:itemID="{30E81A1B-138D-4E7D-BE8F-3F98BECBDE7E}">
   <ds:schemaRefs>
-    <ds:schemaRef ds:uri="http://schemas.openxmlformats.org/officeDocument/2006/bibliography"/>
+    <ds:schemaRef ds:uri="http://schemas.microsoft.com/office/2006/metadata/properties"/>
+    <ds:schemaRef ds:uri="http://schemas.microsoft.com/office/infopath/2007/PartnerControls"/>
   </ds:schemaRefs>
 </ds:datastoreItem>
 </file>
@@ -17645,10 +18028,9 @@
 </file>
 
 <file path=customXml/itemProps4.xml><?xml version="1.0" encoding="utf-8"?>
-<ds:datastoreItem xmlns:ds="http://schemas.openxmlformats.org/officeDocument/2006/customXml" ds:itemID="{30E81A1B-138D-4E7D-BE8F-3F98BECBDE7E}">
+<ds:datastoreItem xmlns:ds="http://schemas.openxmlformats.org/officeDocument/2006/customXml" ds:itemID="{7F8A53FB-E029-4492-95B9-5E7DB371A1A1}">
   <ds:schemaRefs>
-    <ds:schemaRef ds:uri="http://schemas.microsoft.com/office/2006/metadata/properties"/>
-    <ds:schemaRef ds:uri="http://schemas.microsoft.com/office/infopath/2007/PartnerControls"/>
+    <ds:schemaRef ds:uri="http://schemas.openxmlformats.org/officeDocument/2006/bibliography"/>
   </ds:schemaRefs>
 </ds:datastoreItem>
 </file>
</xml_diff>

<commit_message>
added pdf version of Puzzle.docx
</commit_message>
<xml_diff>
--- a/Puzzle.docx
+++ b/Puzzle.docx
@@ -556,6 +556,13 @@
     </w:p>
     <w:sdt>
       <w:sdtPr>
+        <w:rPr>
+          <w:rFonts w:ascii="Times New Roman" w:eastAsia="Times New Roman" w:hAnsi="Times New Roman" w:cs="Times New Roman"/>
+          <w:color w:val="auto"/>
+          <w:sz w:val="24"/>
+          <w:szCs w:val="24"/>
+          <w:lang w:val="ru-RU" w:eastAsia="ru-RU"/>
+        </w:rPr>
         <w:id w:val="1879350666"/>
         <w:docPartObj>
           <w:docPartGallery w:val="Table of Contents"/>
@@ -564,14 +571,9 @@
       </w:sdtPr>
       <w:sdtEndPr>
         <w:rPr>
-          <w:rFonts w:ascii="Times New Roman" w:eastAsia="Times New Roman" w:hAnsi="Times New Roman" w:cs="Times New Roman"/>
           <w:b/>
           <w:bCs/>
           <w:noProof/>
-          <w:color w:val="auto"/>
-          <w:sz w:val="24"/>
-          <w:szCs w:val="24"/>
-          <w:lang w:val="ru-RU" w:eastAsia="ru-RU"/>
         </w:rPr>
       </w:sdtEndPr>
       <w:sdtContent>
@@ -3402,23 +3404,7 @@
           <w:bCs/>
           <w:lang w:val="en-US"/>
         </w:rPr>
-        <w:t xml:space="preserve"> gym requirements, to the administrator requirements, and to the developer requirements. The requirements describe the different types of </w:t>
-      </w:r>
-      <w:proofErr w:type="gramStart"/>
-      <w:r>
-        <w:rPr>
-          <w:bCs/>
-          <w:lang w:val="en-US"/>
-        </w:rPr>
-        <w:t>climber</w:t>
-      </w:r>
-      <w:proofErr w:type="gramEnd"/>
-      <w:r>
-        <w:rPr>
-          <w:bCs/>
-          <w:lang w:val="en-US"/>
-        </w:rPr>
-        <w:t xml:space="preserve">, </w:t>
+        <w:t xml:space="preserve"> gym requirements, to the administrator requirements, and to the developer requirements. The requirements describe the different types of climber, </w:t>
       </w:r>
       <w:r>
         <w:rPr>
@@ -5775,30 +5761,14 @@
           <w:bCs/>
           <w:lang w:val="en-US"/>
         </w:rPr>
-        <w:t xml:space="preserve"> </w:t>
-      </w:r>
-      <w:proofErr w:type="gramStart"/>
-      <w:r>
-        <w:rPr>
-          <w:bCs/>
-          <w:lang w:val="en-US"/>
-        </w:rPr>
-        <w:t>rock</w:t>
-      </w:r>
-      <w:r>
-        <w:rPr>
-          <w:bCs/>
-          <w:lang w:val="en-US"/>
-        </w:rPr>
-        <w:t xml:space="preserve"> climbing</w:t>
-      </w:r>
-      <w:proofErr w:type="gramEnd"/>
-      <w:r>
-        <w:rPr>
-          <w:bCs/>
-          <w:lang w:val="en-US"/>
-        </w:rPr>
-        <w:t xml:space="preserve"> terminology.</w:t>
+        <w:t xml:space="preserve"> rock</w:t>
+      </w:r>
+      <w:r>
+        <w:rPr>
+          <w:bCs/>
+          <w:lang w:val="en-US"/>
+        </w:rPr>
+        <w:t xml:space="preserve"> climbing terminology.</w:t>
       </w:r>
     </w:p>
     <w:p>
@@ -9415,21 +9385,7 @@
         <w:rPr>
           <w:lang w:val="en-US"/>
         </w:rPr>
-        <w:t xml:space="preserve">There is only one interpretation of what the software will be used </w:t>
-      </w:r>
-      <w:proofErr w:type="gramStart"/>
-      <w:r>
-        <w:rPr>
-          <w:lang w:val="en-US"/>
-        </w:rPr>
-        <w:t>for</w:t>
-      </w:r>
-      <w:proofErr w:type="gramEnd"/>
-      <w:r>
-        <w:rPr>
-          <w:lang w:val="en-US"/>
-        </w:rPr>
-        <w:t xml:space="preserve"> and it is communicated in a common language.</w:t>
+        <w:t>There is only one interpretation of what the software will be used for and it is communicated in a common language.</w:t>
       </w:r>
     </w:p>
     <w:p>
@@ -9479,21 +9435,7 @@
         <w:rPr>
           <w:lang w:val="en-US"/>
         </w:rPr>
-        <w:t xml:space="preserve"> Must </w:t>
-      </w:r>
-      <w:proofErr w:type="gramStart"/>
-      <w:r>
-        <w:rPr>
-          <w:lang w:val="en-US"/>
-        </w:rPr>
-        <w:t>be in agreement</w:t>
-      </w:r>
-      <w:proofErr w:type="gramEnd"/>
-      <w:r>
-        <w:rPr>
-          <w:lang w:val="en-US"/>
-        </w:rPr>
-        <w:t xml:space="preserve"> with other documentation, including a systems requirements specification and other documents. </w:t>
+        <w:t xml:space="preserve"> Must be in agreement with other documentation, including a systems requirements specification and other documents. </w:t>
       </w:r>
     </w:p>
     <w:p>
@@ -13794,21 +13736,7 @@
         <w:rPr>
           <w:lang w:val="en-US"/>
         </w:rPr>
-        <w:t xml:space="preserve"> </w:t>
-      </w:r>
-      <w:proofErr w:type="gramStart"/>
-      <w:r>
-        <w:rPr>
-          <w:lang w:val="en-US"/>
-        </w:rPr>
-        <w:t>( Benjamin</w:t>
-      </w:r>
-      <w:proofErr w:type="gramEnd"/>
-      <w:r>
-        <w:rPr>
-          <w:lang w:val="en-US"/>
-        </w:rPr>
-        <w:t xml:space="preserve"> Woods)</w:t>
+        <w:t xml:space="preserve"> (Benjamin Woods)</w:t>
       </w:r>
       <w:bookmarkEnd w:id="63"/>
     </w:p>
@@ -19427,6 +19355,12 @@
 </file>
 
 <file path=customXml/item1.xml><?xml version="1.0" encoding="utf-8"?>
+<p:properties xmlns:p="http://schemas.microsoft.com/office/2006/metadata/properties" xmlns:xsi="http://www.w3.org/2001/XMLSchema-instance" xmlns:pc="http://schemas.microsoft.com/office/infopath/2007/PartnerControls">
+  <documentManagement/>
+</p:properties>
+</file>
+
+<file path=customXml/item2.xml><?xml version="1.0" encoding="utf-8"?>
 <ct:contentTypeSchema xmlns:ct="http://schemas.microsoft.com/office/2006/metadata/contentType" xmlns:ma="http://schemas.microsoft.com/office/2006/metadata/properties/metaAttributes" ct:_="" ma:_="" ma:contentTypeName="Document" ma:contentTypeID="0x0101002992730100C35D4D8F952F81910E6707" ma:contentTypeVersion="12" ma:contentTypeDescription="Create a new document." ma:contentTypeScope="" ma:versionID="53679c3abf51fc6916c67df6f2350bf8">
   <xsd:schema xmlns:xsd="http://www.w3.org/2001/XMLSchema" xmlns:xs="http://www.w3.org/2001/XMLSchema" xmlns:p="http://schemas.microsoft.com/office/2006/metadata/properties" xmlns:ns3="6403392a-4868-4e05-9284-e6d47b8f09c0" xmlns:ns4="c89d7f00-8acc-46b0-9a22-1cc6af61f278" targetNamespace="http://schemas.microsoft.com/office/2006/metadata/properties" ma:root="true" ma:fieldsID="201a6043ab683604d3e7cbccba9712a0" ns3:_="" ns4:_="">
     <xsd:import namespace="6403392a-4868-4e05-9284-e6d47b8f09c0"/>
@@ -19643,13 +19577,11 @@
 </ct:contentTypeSchema>
 </file>
 
-<file path=customXml/item2.xml><?xml version="1.0" encoding="utf-8"?>
-<p:properties xmlns:p="http://schemas.microsoft.com/office/2006/metadata/properties" xmlns:xsi="http://www.w3.org/2001/XMLSchema-instance" xmlns:pc="http://schemas.microsoft.com/office/infopath/2007/PartnerControls">
-  <documentManagement/>
-</p:properties>
+<file path=customXml/item3.xml><?xml version="1.0" encoding="utf-8"?>
+<b:Sources xmlns:b="http://schemas.openxmlformats.org/officeDocument/2006/bibliography" xmlns="http://schemas.openxmlformats.org/officeDocument/2006/bibliography" SelectedStyle="\APASixthEditionOfficeOnline.xsl" StyleName="APA" Version="6"/>
 </file>
 
-<file path=customXml/item3.xml><?xml version="1.0" encoding="utf-8"?>
+<file path=customXml/item4.xml><?xml version="1.0" encoding="utf-8"?>
 <?mso-contentType ?>
 <FormTemplates xmlns="http://schemas.microsoft.com/sharepoint/v3/contenttype/forms">
   <Display>DocumentLibraryForm</Display>
@@ -19658,11 +19590,16 @@
 </FormTemplates>
 </file>
 
-<file path=customXml/item4.xml><?xml version="1.0" encoding="utf-8"?>
-<b:Sources xmlns:b="http://schemas.openxmlformats.org/officeDocument/2006/bibliography" xmlns="http://schemas.openxmlformats.org/officeDocument/2006/bibliography" SelectedStyle="\APASixthEditionOfficeOnline.xsl" StyleName="APA" Version="6"/>
+<file path=customXml/itemProps1.xml><?xml version="1.0" encoding="utf-8"?>
+<ds:datastoreItem xmlns:ds="http://schemas.openxmlformats.org/officeDocument/2006/customXml" ds:itemID="{30E81A1B-138D-4E7D-BE8F-3F98BECBDE7E}">
+  <ds:schemaRefs>
+    <ds:schemaRef ds:uri="http://schemas.microsoft.com/office/2006/metadata/properties"/>
+    <ds:schemaRef ds:uri="http://schemas.microsoft.com/office/infopath/2007/PartnerControls"/>
+  </ds:schemaRefs>
+</ds:datastoreItem>
 </file>
 
-<file path=customXml/itemProps1.xml><?xml version="1.0" encoding="utf-8"?>
+<file path=customXml/itemProps2.xml><?xml version="1.0" encoding="utf-8"?>
 <ds:datastoreItem xmlns:ds="http://schemas.openxmlformats.org/officeDocument/2006/customXml" ds:itemID="{84F33557-2C4A-4C21-9E20-B677B7BA35F5}">
   <ds:schemaRefs>
     <ds:schemaRef ds:uri="http://schemas.microsoft.com/office/2006/metadata/contentType"/>
@@ -19681,27 +19618,18 @@
 </ds:datastoreItem>
 </file>
 
-<file path=customXml/itemProps2.xml><?xml version="1.0" encoding="utf-8"?>
-<ds:datastoreItem xmlns:ds="http://schemas.openxmlformats.org/officeDocument/2006/customXml" ds:itemID="{30E81A1B-138D-4E7D-BE8F-3F98BECBDE7E}">
+<file path=customXml/itemProps3.xml><?xml version="1.0" encoding="utf-8"?>
+<ds:datastoreItem xmlns:ds="http://schemas.openxmlformats.org/officeDocument/2006/customXml" ds:itemID="{7F8A53FB-E029-4492-95B9-5E7DB371A1A1}">
   <ds:schemaRefs>
-    <ds:schemaRef ds:uri="http://schemas.microsoft.com/office/2006/metadata/properties"/>
-    <ds:schemaRef ds:uri="http://schemas.microsoft.com/office/infopath/2007/PartnerControls"/>
+    <ds:schemaRef ds:uri="http://schemas.openxmlformats.org/officeDocument/2006/bibliography"/>
   </ds:schemaRefs>
 </ds:datastoreItem>
 </file>
 
-<file path=customXml/itemProps3.xml><?xml version="1.0" encoding="utf-8"?>
+<file path=customXml/itemProps4.xml><?xml version="1.0" encoding="utf-8"?>
 <ds:datastoreItem xmlns:ds="http://schemas.openxmlformats.org/officeDocument/2006/customXml" ds:itemID="{670EFF41-586F-4DFB-BE04-56D93BEC2C7A}">
   <ds:schemaRefs>
     <ds:schemaRef ds:uri="http://schemas.microsoft.com/sharepoint/v3/contenttype/forms"/>
   </ds:schemaRefs>
 </ds:datastoreItem>
-</file>
-
-<file path=customXml/itemProps4.xml><?xml version="1.0" encoding="utf-8"?>
-<ds:datastoreItem xmlns:ds="http://schemas.openxmlformats.org/officeDocument/2006/customXml" ds:itemID="{7F8A53FB-E029-4492-95B9-5E7DB371A1A1}">
-  <ds:schemaRefs>
-    <ds:schemaRef ds:uri="http://schemas.openxmlformats.org/officeDocument/2006/bibliography"/>
-  </ds:schemaRefs>
-</ds:datastoreItem>
 </file>
</xml_diff>